<commit_message>
Lab 9-10 + Exit Task TO BE DESCRIBED git add .git add .!
</commit_message>
<xml_diff>
--- a/lab8/Laboratory Work 8 Report.docx
+++ b/lab8/Laboratory Work 8 Report.docx
@@ -13,6 +13,8 @@
           <w:szCs w:val="40"/>
         </w:rPr>
       </w:pPr>
+      <w:bookmarkStart w:id="0" w:name="_GoBack"/>
+      <w:bookmarkEnd w:id="0"/>
     </w:p>
     <w:p>
       <w:pPr>
@@ -2140,6 +2142,9 @@
         <w:spacing w:before="0" w:beforeAutospacing="0" w:after="160" w:afterAutospacing="0"/>
       </w:pPr>
       <w:r>
+        <w:rPr>
+          <w:noProof/>
+        </w:rPr>
         <w:drawing>
           <wp:inline distT="0" distB="0" distL="0" distR="0" wp14:anchorId="4B108FC5" wp14:editId="44369798">
             <wp:extent cx="5940425" cy="1456690"/>
@@ -2185,14 +2190,36 @@
       <w:r>
         <w:t xml:space="preserve">Picture </w:t>
       </w:r>
-      <w:fldSimple w:instr=" SEQ Picture \* ARABIC ">
-        <w:r>
-          <w:rPr>
-            <w:noProof/>
-          </w:rPr>
-          <w:t>1</w:t>
-        </w:r>
-      </w:fldSimple>
+      <w:r>
+        <w:rPr>
+          <w:noProof/>
+        </w:rPr>
+        <w:fldChar w:fldCharType="begin"/>
+      </w:r>
+      <w:r>
+        <w:rPr>
+          <w:noProof/>
+        </w:rPr>
+        <w:instrText xml:space="preserve"> SEQ Picture \* ARABIC </w:instrText>
+      </w:r>
+      <w:r>
+        <w:rPr>
+          <w:noProof/>
+        </w:rPr>
+        <w:fldChar w:fldCharType="separate"/>
+      </w:r>
+      <w:r>
+        <w:rPr>
+          <w:noProof/>
+        </w:rPr>
+        <w:t>1</w:t>
+      </w:r>
+      <w:r>
+        <w:rPr>
+          <w:noProof/>
+        </w:rPr>
+        <w:fldChar w:fldCharType="end"/>
+      </w:r>
       <w:r>
         <w:rPr>
           <w:lang w:val="en-US"/>
@@ -2213,6 +2240,9 @@
         <w:spacing w:before="0" w:beforeAutospacing="0" w:after="160" w:afterAutospacing="0"/>
       </w:pPr>
       <w:r>
+        <w:rPr>
+          <w:noProof/>
+        </w:rPr>
         <w:lastRenderedPageBreak/>
         <w:drawing>
           <wp:inline distT="0" distB="0" distL="0" distR="0" wp14:anchorId="5CBB6B34" wp14:editId="432A30DF">
@@ -2311,21 +2341,21 @@
         <w:rPr>
           <w:lang w:val="en-US"/>
         </w:rPr>
-        <w:t>!!!</w:t>
+        <w:t xml:space="preserve">!!!All tasks </w:t>
       </w:r>
       <w:proofErr w:type="gramStart"/>
       <w:r>
         <w:rPr>
           <w:lang w:val="en-US"/>
         </w:rPr>
-        <w:t>All</w:t>
+        <w:t>haven’t</w:t>
       </w:r>
       <w:proofErr w:type="gramEnd"/>
       <w:r>
         <w:rPr>
           <w:lang w:val="en-US"/>
         </w:rPr>
-        <w:t xml:space="preserve"> tasks haven’t been done at this lab will be at business solution task.</w:t>
+        <w:t xml:space="preserve"> been done at this lab will be at business solution task.</w:t>
       </w:r>
     </w:p>
     <w:p>
@@ -2352,13 +2382,7 @@
         <w:rPr>
           <w:lang w:val="en-US"/>
         </w:rPr>
-        <w:t xml:space="preserve"> </w:t>
-      </w:r>
-      <w:r>
-        <w:rPr>
-          <w:lang w:val="en-US"/>
-        </w:rPr>
-        <w:t>(</w:t>
+        <w:t xml:space="preserve"> (</w:t>
       </w:r>
       <w:proofErr w:type="gramStart"/>
       <w:r>
@@ -2542,14 +2566,12 @@
                 <w:lang w:val="en-US"/>
               </w:rPr>
             </w:pPr>
-            <w:proofErr w:type="spellStart"/>
             <w:r>
               <w:rPr>
                 <w:lang w:val="en-US"/>
               </w:rPr>
               <w:t>Privileges</w:t>
             </w:r>
-            <w:proofErr w:type="spellEnd"/>
           </w:p>
         </w:tc>
       </w:tr>
@@ -3154,19 +3176,7 @@
               <w:rPr>
                 <w:lang w:val="en-US"/>
               </w:rPr>
-              <w:t>grant connect, resource, create view to DM</w:t>
-            </w:r>
-            <w:r>
-              <w:rPr>
-                <w:lang w:val="en-US"/>
-              </w:rPr>
-              <w:t xml:space="preserve"> </w:t>
-            </w:r>
-            <w:r>
-              <w:rPr>
-                <w:lang w:val="en-US"/>
-              </w:rPr>
-              <w:t>_BORROWERS</w:t>
+              <w:t>grant connect, resource, create view to DM _BORROWERS</w:t>
             </w:r>
           </w:p>
         </w:tc>
@@ -3178,8 +3188,6 @@
           <w:lang w:val="en-US"/>
         </w:rPr>
       </w:pPr>
-      <w:bookmarkStart w:id="0" w:name="_GoBack"/>
-      <w:bookmarkEnd w:id="0"/>
     </w:p>
     <w:sectPr>
       <w:pgSz w:w="11906" w:h="16838"/>
@@ -6319,7 +6327,7 @@
 </file>
 
 <file path=customXml/itemProps1.xml><?xml version="1.0" encoding="utf-8"?>
-<ds:datastoreItem xmlns:ds="http://schemas.openxmlformats.org/officeDocument/2006/customXml" ds:itemID="{F60459F2-69C9-4931-9521-451AE9BF1D26}">
+<ds:datastoreItem xmlns:ds="http://schemas.openxmlformats.org/officeDocument/2006/customXml" ds:itemID="{D83DF5E8-6512-4689-8D72-0A4FF211663C}">
   <ds:schemaRefs>
     <ds:schemaRef ds:uri="http://schemas.openxmlformats.org/officeDocument/2006/bibliography"/>
   </ds:schemaRefs>

</xml_diff>